<commit_message>
Anforderungen an Dokumentation, Loginscreen designed
</commit_message>
<xml_diff>
--- a/Documents/HCI_RBB.docx
+++ b/Documents/HCI_RBB.docx
@@ -300,15 +300,189 @@
       <w:pPr>
         <w:pStyle w:val="Listenabsatz"/>
         <w:numPr>
-          <w:ilvl w:val="1"/>
-          <w:numId w:val="1"/>
-        </w:numPr>
-      </w:pPr>
-      <w:r>
-        <w:t>Hochladen auf FTP-Server (kommt per Mail)</w:t>
+          <w:ilvl w:val="2"/>
+          <w:numId w:val="1"/>
+        </w:numPr>
+      </w:pPr>
+      <w:r>
+        <w:t>Argumentation für den Aufbau (Navigation, Struktur) und Gestaltung der Projekt-Userinterfaces</w:t>
+      </w:r>
+    </w:p>
+    <w:p>
+      <w:pPr>
+        <w:pStyle w:val="Listenabsatz"/>
+        <w:numPr>
+          <w:ilvl w:val="2"/>
+          <w:numId w:val="1"/>
+        </w:numPr>
+      </w:pPr>
+      <w:r>
+        <w:t>Wichtige Aspekte</w:t>
+      </w:r>
+    </w:p>
+    <w:p>
+      <w:pPr>
+        <w:pStyle w:val="Listenabsatz"/>
+        <w:numPr>
+          <w:ilvl w:val="3"/>
+          <w:numId w:val="1"/>
+        </w:numPr>
+      </w:pPr>
+      <w:r>
+        <w:t>Endnutzer</w:t>
+      </w:r>
+    </w:p>
+    <w:p>
+      <w:pPr>
+        <w:pStyle w:val="Listenabsatz"/>
+        <w:numPr>
+          <w:ilvl w:val="4"/>
+          <w:numId w:val="1"/>
+        </w:numPr>
+      </w:pPr>
+      <w:r>
+        <w:t>Alter</w:t>
+      </w:r>
+    </w:p>
+    <w:p>
+      <w:pPr>
+        <w:pStyle w:val="Listenabsatz"/>
+        <w:numPr>
+          <w:ilvl w:val="4"/>
+          <w:numId w:val="1"/>
+        </w:numPr>
+      </w:pPr>
+      <w:r>
+        <w:t>Erfahrungshorizont</w:t>
+      </w:r>
+    </w:p>
+    <w:p>
+      <w:pPr>
+        <w:pStyle w:val="Listenabsatz"/>
+        <w:numPr>
+          <w:ilvl w:val="3"/>
+          <w:numId w:val="1"/>
+        </w:numPr>
+      </w:pPr>
+      <w:r>
+        <w:t>Nutzungskontext</w:t>
+      </w:r>
+    </w:p>
+    <w:p>
+      <w:pPr>
+        <w:pStyle w:val="Listenabsatz"/>
+        <w:numPr>
+          <w:ilvl w:val="4"/>
+          <w:numId w:val="1"/>
+        </w:numPr>
+      </w:pPr>
+      <w:r>
+        <w:t>Professionell/beruflich</w:t>
+      </w:r>
+    </w:p>
+    <w:p>
+      <w:pPr>
+        <w:pStyle w:val="Listenabsatz"/>
+        <w:numPr>
+          <w:ilvl w:val="4"/>
+          <w:numId w:val="1"/>
+        </w:numPr>
+      </w:pPr>
+      <w:r>
+        <w:t>Privat</w:t>
+      </w:r>
+    </w:p>
+    <w:p>
+      <w:pPr>
+        <w:pStyle w:val="Listenabsatz"/>
+        <w:numPr>
+          <w:ilvl w:val="4"/>
+          <w:numId w:val="1"/>
+        </w:numPr>
+      </w:pPr>
+      <w:r>
+        <w:t>Gelegentlich / täglich</w:t>
+      </w:r>
+    </w:p>
+    <w:p>
+      <w:pPr>
+        <w:pStyle w:val="Listenabsatz"/>
+        <w:numPr>
+          <w:ilvl w:val="3"/>
+          <w:numId w:val="1"/>
+        </w:numPr>
+      </w:pPr>
+      <w:r>
+        <w:t>Aufgabe der Anwendung</w:t>
+      </w:r>
+    </w:p>
+    <w:p>
+      <w:pPr>
+        <w:pStyle w:val="Listenabsatz"/>
+        <w:numPr>
+          <w:ilvl w:val="4"/>
+          <w:numId w:val="1"/>
+        </w:numPr>
+      </w:pPr>
+      <w:r>
+        <w:t>Information</w:t>
+      </w:r>
+    </w:p>
+    <w:p>
+      <w:pPr>
+        <w:pStyle w:val="Listenabsatz"/>
+        <w:numPr>
+          <w:ilvl w:val="4"/>
+          <w:numId w:val="1"/>
+        </w:numPr>
+      </w:pPr>
+      <w:r>
+        <w:t>Aufgaben erledigen / Arbeit</w:t>
+      </w:r>
+    </w:p>
+    <w:p>
+      <w:pPr>
+        <w:pStyle w:val="Listenabsatz"/>
+        <w:numPr>
+          <w:ilvl w:val="4"/>
+          <w:numId w:val="1"/>
+        </w:numPr>
+      </w:pPr>
+      <w:r>
+        <w:t>Motivation / Enterainment</w:t>
+      </w:r>
+    </w:p>
+    <w:p>
+      <w:pPr>
+        <w:pStyle w:val="Listenabsatz"/>
+        <w:numPr>
+          <w:ilvl w:val="2"/>
+          <w:numId w:val="1"/>
+        </w:numPr>
+      </w:pPr>
+      <w:r>
+        <w:t xml:space="preserve">Bezogen </w:t>
+      </w:r>
+      <w:r>
+        <w:t>auf H</w:t>
       </w:r>
       <w:bookmarkStart w:id="0" w:name="_GoBack"/>
       <w:bookmarkEnd w:id="0"/>
+      <w:r>
+        <w:t>CI Kriterien &amp; Usability</w:t>
+      </w:r>
+    </w:p>
+    <w:p>
+      <w:pPr>
+        <w:pStyle w:val="Listenabsatz"/>
+        <w:numPr>
+          <w:ilvl w:val="1"/>
+          <w:numId w:val="1"/>
+        </w:numPr>
+      </w:pPr>
+      <w:r>
+        <w:t>Hochladen auf FTP-Server (kommt per Mail)</w:t>
+      </w:r>
     </w:p>
     <w:sectPr>
       <w:pgSz w:w="11906" w:h="16838"/>
@@ -349,7 +523,7 @@
         <w:rFonts w:ascii="Courier New" w:hAnsi="Courier New" w:cs="Courier New" w:hint="default"/>
       </w:rPr>
     </w:lvl>
-    <w:lvl w:ilvl="2" w:tplc="04070005" w:tentative="1">
+    <w:lvl w:ilvl="2" w:tplc="04070005">
       <w:start w:val="1"/>
       <w:numFmt w:val="bullet"/>
       <w:lvlText w:val=""/>
@@ -361,7 +535,7 @@
         <w:rFonts w:ascii="Wingdings" w:hAnsi="Wingdings" w:hint="default"/>
       </w:rPr>
     </w:lvl>
-    <w:lvl w:ilvl="3" w:tplc="04070001" w:tentative="1">
+    <w:lvl w:ilvl="3" w:tplc="04070001">
       <w:start w:val="1"/>
       <w:numFmt w:val="bullet"/>
       <w:lvlText w:val=""/>
@@ -373,7 +547,7 @@
         <w:rFonts w:ascii="Symbol" w:hAnsi="Symbol" w:hint="default"/>
       </w:rPr>
     </w:lvl>
-    <w:lvl w:ilvl="4" w:tplc="04070003" w:tentative="1">
+    <w:lvl w:ilvl="4" w:tplc="04070003">
       <w:start w:val="1"/>
       <w:numFmt w:val="bullet"/>
       <w:lvlText w:val="o"/>
@@ -385,7 +559,7 @@
         <w:rFonts w:ascii="Courier New" w:hAnsi="Courier New" w:cs="Courier New" w:hint="default"/>
       </w:rPr>
     </w:lvl>
-    <w:lvl w:ilvl="5" w:tplc="04070005" w:tentative="1">
+    <w:lvl w:ilvl="5" w:tplc="04070005">
       <w:start w:val="1"/>
       <w:numFmt w:val="bullet"/>
       <w:lvlText w:val=""/>

</xml_diff>